<commit_message>
images and caption styles in templates
</commit_message>
<xml_diff>
--- a/paper/resources/project_template/resources/ChicagoStyle-Cambria_Template.docx
+++ b/paper/resources/project_template/resources/ChicagoStyle-Cambria_Template.docx
@@ -205,13 +205,12 @@
     <w:tbl>
       <w:tblPr>
         <w:tblStyle w:val="Table"/>
-        <w:tblW w:w="0" w:type="pct"/>
+        <w:tblW w:w="859" w:type="pct"/>
         <w:tblLook w:val="07E0" w:firstRow="1" w:lastRow="1" w:firstColumn="1" w:lastColumn="1" w:noHBand="1" w:noVBand="1"/>
-        <w:tblCaption w:val="Table caption."/>
       </w:tblPr>
       <w:tblGrid>
-        <w:gridCol w:w="842"/>
-        <w:gridCol w:w="842"/>
+        <w:gridCol w:w="823"/>
+        <w:gridCol w:w="822"/>
       </w:tblGrid>
       <w:tr>
         <w:trPr>
@@ -275,6 +274,118 @@
     </w:tbl>
     <w:p>
       <w:pPr>
+        <w:pStyle w:val="CaptionedFigure"/>
+      </w:pPr>
+      <w:r>
+        <w:fldChar w:fldCharType="begin"/>
+      </w:r>
+      <w:r>
+        <w:instrText xml:space="preserve"> INCLUDEPICTURE "https://www.fnordware.com/superpng/pnggrad8rgb.jpg" \* MERGEFORMATINET </w:instrText>
+      </w:r>
+      <w:r>
+        <w:fldChar w:fldCharType="separate"/>
+      </w:r>
+      <w:r>
+        <w:rPr>
+          <w:noProof/>
+        </w:rPr>
+        <w:fldChar w:fldCharType="begin"/>
+      </w:r>
+      <w:r>
+        <w:rPr>
+          <w:noProof/>
+        </w:rPr>
+        <w:instrText xml:space="preserve"> INCLUDEPICTURE  "https://www.fnordware.com/superpng/pnggrad8rgb.jpg" \* MERGEFORMATINET </w:instrText>
+      </w:r>
+      <w:r>
+        <w:rPr>
+          <w:noProof/>
+        </w:rPr>
+        <w:fldChar w:fldCharType="separate"/>
+      </w:r>
+      <w:r>
+        <w:rPr>
+          <w:noProof/>
+        </w:rPr>
+        <w:fldChar w:fldCharType="begin"/>
+      </w:r>
+      <w:r>
+        <w:rPr>
+          <w:noProof/>
+        </w:rPr>
+        <w:instrText xml:space="preserve"> </w:instrText>
+      </w:r>
+      <w:r>
+        <w:rPr>
+          <w:noProof/>
+        </w:rPr>
+        <w:instrText>INCLUDEPICTURE  "https://www.fnordware.com/superpng/pnggrad8rgb.jpg" \* MERGEF</w:instrText>
+      </w:r>
+      <w:r>
+        <w:rPr>
+          <w:noProof/>
+        </w:rPr>
+        <w:instrText>ORMATINET</w:instrText>
+      </w:r>
+      <w:r>
+        <w:rPr>
+          <w:noProof/>
+        </w:rPr>
+        <w:instrText xml:space="preserve"> </w:instrText>
+      </w:r>
+      <w:r>
+        <w:rPr>
+          <w:noProof/>
+        </w:rPr>
+        <w:fldChar w:fldCharType="separate"/>
+      </w:r>
+      <w:r>
+        <w:rPr>
+          <w:noProof/>
+        </w:rPr>
+        <w:pict w14:anchorId="4091B4F7">
+          <v:shapetype id="_x0000_t75" coordsize="21600,21600" o:spt="75" o:preferrelative="t" path="m@4@5l@4@11@9@11@9@5xe" filled="f" stroked="f">
+            <v:stroke joinstyle="miter"/>
+            <v:formulas>
+              <v:f eqn="if lineDrawn pixelLineWidth 0"/>
+              <v:f eqn="sum @0 1 0"/>
+              <v:f eqn="sum 0 0 @1"/>
+              <v:f eqn="prod @2 1 2"/>
+              <v:f eqn="prod @3 21600 pixelWidth"/>
+              <v:f eqn="prod @3 21600 pixelHeight"/>
+              <v:f eqn="sum @0 0 1"/>
+              <v:f eqn="prod @6 1 2"/>
+              <v:f eqn="prod @7 21600 pixelWidth"/>
+              <v:f eqn="sum @8 21600 0"/>
+              <v:f eqn="prod @7 21600 pixelHeight"/>
+              <v:f eqn="sum @10 21600 0"/>
+            </v:formulas>
+            <v:path o:extrusionok="f" gradientshapeok="t" o:connecttype="rect"/>
+            <o:lock v:ext="edit" aspectratio="t"/>
+          </v:shapetype>
+          <v:shape id="_x0000_i1025" type="#_x0000_t75" alt="Background pattern&#13;&#13;&#10;&#13;&#13;&#10;Description automatically generated" style="width:100.15pt;height:100.15pt;mso-width-percent:0;mso-height-percent:0;mso-width-percent:0;mso-height-percent:0">
+            <v:imagedata r:id="rId9" r:href="rId10"/>
+          </v:shape>
+        </w:pict>
+      </w:r>
+      <w:r>
+        <w:rPr>
+          <w:noProof/>
+        </w:rPr>
+        <w:fldChar w:fldCharType="end"/>
+      </w:r>
+      <w:r>
+        <w:rPr>
+          <w:noProof/>
+        </w:rPr>
+        <w:fldChar w:fldCharType="end"/>
+      </w:r>
+      <w:r>
+        <w:fldChar w:fldCharType="end"/>
+      </w:r>
+    </w:p>
+    <w:p>
+      <w:pPr>
         <w:pStyle w:val="ImageCaption"/>
       </w:pPr>
       <w:r>
@@ -330,12 +441,12 @@
       </w:r>
     </w:p>
     <w:sectPr>
-      <w:headerReference w:type="even" r:id="rId9"/>
-      <w:headerReference w:type="default" r:id="rId10"/>
-      <w:footerReference w:type="even" r:id="rId11"/>
-      <w:footerReference w:type="default" r:id="rId12"/>
-      <w:headerReference w:type="first" r:id="rId13"/>
-      <w:footerReference w:type="first" r:id="rId14"/>
+      <w:headerReference w:type="even" r:id="rId11"/>
+      <w:headerReference w:type="default" r:id="rId12"/>
+      <w:footerReference w:type="even" r:id="rId13"/>
+      <w:footerReference w:type="default" r:id="rId14"/>
+      <w:headerReference w:type="first" r:id="rId15"/>
+      <w:footerReference w:type="first" r:id="rId16"/>
       <w:pgSz w:w="12240" w:h="15840"/>
       <w:pgMar w:top="1440" w:right="1440" w:bottom="1440" w:left="1440" w:header="720" w:footer="720" w:gutter="0"/>
       <w:cols w:space="720"/>
@@ -514,7 +625,7 @@
   <w:abstractNum w:abstractNumId="0" w15:restartNumberingAfterBreak="0">
     <w:nsid w:val="FFFFFF7C"/>
     <w:multiLevelType w:val="singleLevel"/>
-    <w:tmpl w:val="EEA60492"/>
+    <w:tmpl w:val="5470E490"/>
     <w:lvl w:ilvl="0">
       <w:start w:val="1"/>
       <w:numFmt w:val="decimal"/>
@@ -531,7 +642,7 @@
   <w:abstractNum w:abstractNumId="1" w15:restartNumberingAfterBreak="0">
     <w:nsid w:val="FFFFFF7D"/>
     <w:multiLevelType w:val="singleLevel"/>
-    <w:tmpl w:val="D4DA3F20"/>
+    <w:tmpl w:val="F050BE62"/>
     <w:lvl w:ilvl="0">
       <w:start w:val="1"/>
       <w:numFmt w:val="decimal"/>
@@ -548,7 +659,7 @@
   <w:abstractNum w:abstractNumId="2" w15:restartNumberingAfterBreak="0">
     <w:nsid w:val="FFFFFF7E"/>
     <w:multiLevelType w:val="singleLevel"/>
-    <w:tmpl w:val="374CA60E"/>
+    <w:tmpl w:val="2B245DD4"/>
     <w:lvl w:ilvl="0">
       <w:start w:val="1"/>
       <w:numFmt w:val="decimal"/>
@@ -565,7 +676,7 @@
   <w:abstractNum w:abstractNumId="3" w15:restartNumberingAfterBreak="0">
     <w:nsid w:val="FFFFFF7F"/>
     <w:multiLevelType w:val="singleLevel"/>
-    <w:tmpl w:val="DACC5B6E"/>
+    <w:tmpl w:val="2264D180"/>
     <w:lvl w:ilvl="0">
       <w:start w:val="1"/>
       <w:numFmt w:val="decimal"/>
@@ -582,7 +693,7 @@
   <w:abstractNum w:abstractNumId="4" w15:restartNumberingAfterBreak="0">
     <w:nsid w:val="FFFFFF80"/>
     <w:multiLevelType w:val="singleLevel"/>
-    <w:tmpl w:val="5B3C5E4E"/>
+    <w:tmpl w:val="357664D2"/>
     <w:lvl w:ilvl="0">
       <w:start w:val="1"/>
       <w:numFmt w:val="bullet"/>
@@ -602,7 +713,7 @@
   <w:abstractNum w:abstractNumId="5" w15:restartNumberingAfterBreak="0">
     <w:nsid w:val="FFFFFF81"/>
     <w:multiLevelType w:val="singleLevel"/>
-    <w:tmpl w:val="4BB0F398"/>
+    <w:tmpl w:val="4ED46EBA"/>
     <w:lvl w:ilvl="0">
       <w:start w:val="1"/>
       <w:numFmt w:val="bullet"/>
@@ -622,7 +733,7 @@
   <w:abstractNum w:abstractNumId="6" w15:restartNumberingAfterBreak="0">
     <w:nsid w:val="FFFFFF82"/>
     <w:multiLevelType w:val="singleLevel"/>
-    <w:tmpl w:val="D57CB0D4"/>
+    <w:tmpl w:val="5CE08AD8"/>
     <w:lvl w:ilvl="0">
       <w:start w:val="1"/>
       <w:numFmt w:val="bullet"/>
@@ -642,7 +753,7 @@
   <w:abstractNum w:abstractNumId="7" w15:restartNumberingAfterBreak="0">
     <w:nsid w:val="FFFFFF83"/>
     <w:multiLevelType w:val="singleLevel"/>
-    <w:tmpl w:val="4DA28E5C"/>
+    <w:tmpl w:val="E898A992"/>
     <w:lvl w:ilvl="0">
       <w:start w:val="1"/>
       <w:numFmt w:val="bullet"/>
@@ -662,7 +773,7 @@
   <w:abstractNum w:abstractNumId="8" w15:restartNumberingAfterBreak="0">
     <w:nsid w:val="FFFFFF88"/>
     <w:multiLevelType w:val="singleLevel"/>
-    <w:tmpl w:val="EF38F6B0"/>
+    <w:tmpl w:val="D5D25B40"/>
     <w:lvl w:ilvl="0">
       <w:start w:val="1"/>
       <w:numFmt w:val="decimal"/>
@@ -679,7 +790,7 @@
   <w:abstractNum w:abstractNumId="9" w15:restartNumberingAfterBreak="0">
     <w:nsid w:val="FFFFFF89"/>
     <w:multiLevelType w:val="singleLevel"/>
-    <w:tmpl w:val="FFFC0C8A"/>
+    <w:tmpl w:val="F3C8DB5E"/>
     <w:lvl w:ilvl="0">
       <w:start w:val="1"/>
       <w:numFmt w:val="bullet"/>
@@ -1194,7 +1305,10 @@
   <w:style w:type="paragraph" w:default="1" w:styleId="Normal">
     <w:name w:val="Normal"/>
     <w:qFormat/>
-    <w:rsid w:val="009F48B1"/>
+    <w:rsid w:val="00F756A4"/>
+    <w:rPr>
+      <w:rFonts w:ascii="Cambria" w:hAnsi="Cambria"/>
+    </w:rPr>
   </w:style>
   <w:style w:type="paragraph" w:styleId="Heading1">
     <w:name w:val="heading 1"/>
@@ -1561,6 +1675,11 @@
   <w:style w:type="paragraph" w:customStyle="1" w:styleId="ImageCaption">
     <w:name w:val="Image Caption"/>
     <w:basedOn w:val="Caption"/>
+    <w:rsid w:val="00C07399"/>
+    <w:pPr>
+      <w:spacing w:after="360"/>
+      <w:jc w:val="center"/>
+    </w:pPr>
   </w:style>
   <w:style w:type="paragraph" w:customStyle="1" w:styleId="Figure">
     <w:name w:val="Figure"/>
@@ -1569,8 +1688,11 @@
   <w:style w:type="paragraph" w:customStyle="1" w:styleId="CaptionedFigure">
     <w:name w:val="Captioned Figure"/>
     <w:basedOn w:val="Figure"/>
+    <w:rsid w:val="001C3DB8"/>
     <w:pPr>
       <w:keepNext/>
+      <w:spacing w:after="100"/>
+      <w:jc w:val="center"/>
     </w:pPr>
   </w:style>
   <w:style w:type="character" w:customStyle="1" w:styleId="CaptionChar">

</xml_diff>

<commit_message>
attempts at table improvements
</commit_message>
<xml_diff>
--- a/paper/resources/project_template/resources/ChicagoStyle-Cambria_Template.docx
+++ b/paper/resources/project_template/resources/ChicagoStyle-Cambria_Template.docx
@@ -205,20 +205,25 @@
     <w:tbl>
       <w:tblPr>
         <w:tblStyle w:val="Table"/>
-        <w:tblW w:w="859" w:type="pct"/>
+        <w:tblpPr w:leftFromText="31680" w:rightFromText="31680" w:bottomFromText="240" w:vertAnchor="text" w:tblpXSpec="center" w:tblpY="1"/>
+        <w:tblOverlap w:val="never"/>
+        <w:tblW w:w="0" w:type="auto"/>
+        <w:jc w:val="left"/>
         <w:tblLook w:val="07E0" w:firstRow="1" w:lastRow="1" w:firstColumn="1" w:lastColumn="1" w:noHBand="1" w:noVBand="1"/>
       </w:tblPr>
       <w:tblGrid>
-        <w:gridCol w:w="823"/>
-        <w:gridCol w:w="822"/>
+        <w:gridCol w:w="842"/>
+        <w:gridCol w:w="842"/>
       </w:tblGrid>
       <w:tr>
         <w:trPr>
           <w:cnfStyle w:val="100000000000" w:firstRow="1" w:lastRow="0" w:firstColumn="0" w:lastColumn="0" w:oddVBand="0" w:evenVBand="0" w:oddHBand="0" w:evenHBand="0" w:firstRowFirstColumn="0" w:firstRowLastColumn="0" w:lastRowFirstColumn="0" w:lastRowLastColumn="0"/>
+          <w:jc w:val="left"/>
         </w:trPr>
         <w:tc>
           <w:tcPr>
             <w:tcW w:w="0" w:type="auto"/>
+            <w:vAlign w:val="top"/>
           </w:tcPr>
           <w:p>
             <w:pPr>
@@ -232,6 +237,7 @@
         <w:tc>
           <w:tcPr>
             <w:tcW w:w="0" w:type="auto"/>
+            <w:vAlign w:val="top"/>
           </w:tcPr>
           <w:p>
             <w:pPr>
@@ -244,6 +250,9 @@
         </w:tc>
       </w:tr>
       <w:tr>
+        <w:trPr>
+          <w:jc w:val="left"/>
+        </w:trPr>
         <w:tc>
           <w:tcPr>
             <w:tcW w:w="0" w:type="auto"/>
@@ -276,6 +285,11 @@
       <w:pPr>
         <w:pStyle w:val="CaptionedFigure"/>
       </w:pPr>
+    </w:p>
+    <w:p>
+      <w:pPr>
+        <w:pStyle w:val="CaptionedFigure"/>
+      </w:pPr>
       <w:r>
         <w:fldChar w:fldCharType="begin"/>
       </w:r>
@@ -313,19 +327,73 @@
         <w:rPr>
           <w:noProof/>
         </w:rPr>
+        <w:instrText xml:space="preserve"> INCLUDEPICTURE  "https://www.fnordware.com/superpng/pnggrad8rgb.jpg" \* MERGEFORMATINET </w:instrText>
+      </w:r>
+      <w:r>
+        <w:rPr>
+          <w:noProof/>
+        </w:rPr>
+        <w:fldChar w:fldCharType="separate"/>
+      </w:r>
+      <w:r>
+        <w:rPr>
+          <w:noProof/>
+        </w:rPr>
+        <w:fldChar w:fldCharType="begin"/>
+      </w:r>
+      <w:r>
+        <w:rPr>
+          <w:noProof/>
+        </w:rPr>
+        <w:instrText xml:space="preserve"> INCLUDEPICTURE  "https://www.fnordware.com/superpng/pnggrad8rgb.jpg" \* MERGEFORMATINET </w:instrText>
+      </w:r>
+      <w:r>
+        <w:rPr>
+          <w:noProof/>
+        </w:rPr>
+        <w:fldChar w:fldCharType="separate"/>
+      </w:r>
+      <w:r>
+        <w:rPr>
+          <w:noProof/>
+        </w:rPr>
+        <w:fldChar w:fldCharType="begin"/>
+      </w:r>
+      <w:r>
+        <w:rPr>
+          <w:noProof/>
+        </w:rPr>
+        <w:instrText xml:space="preserve"> INCLUDEPICTURE  "https://www.fnordware.com/superpng/pnggrad8rgb.jpg" \* MERGEFORMATINET </w:instrText>
+      </w:r>
+      <w:r>
+        <w:rPr>
+          <w:noProof/>
+        </w:rPr>
+        <w:fldChar w:fldCharType="separate"/>
+      </w:r>
+      <w:r>
+        <w:rPr>
+          <w:noProof/>
+        </w:rPr>
+        <w:fldChar w:fldCharType="begin"/>
+      </w:r>
+      <w:r>
+        <w:rPr>
+          <w:noProof/>
+        </w:rPr>
         <w:instrText xml:space="preserve"> </w:instrText>
       </w:r>
       <w:r>
         <w:rPr>
           <w:noProof/>
         </w:rPr>
-        <w:instrText>INCLUDEPICTURE  "https://www.fnordware.com/superpng/pnggrad8rgb.jpg" \* MERGEF</w:instrText>
-      </w:r>
-      <w:r>
-        <w:rPr>
-          <w:noProof/>
-        </w:rPr>
-        <w:instrText>ORMATINET</w:instrText>
+        <w:instrText>INCLUDEPICTURE  "https://www.fnordware.com/superpng/pnggrad8rgb.jpg</w:instrText>
+      </w:r>
+      <w:r>
+        <w:rPr>
+          <w:noProof/>
+        </w:rPr>
+        <w:instrText>" \* MERGEFORMATINET</w:instrText>
       </w:r>
       <w:r>
         <w:rPr>
@@ -363,10 +431,28 @@
             <v:path o:extrusionok="f" gradientshapeok="t" o:connecttype="rect"/>
             <o:lock v:ext="edit" aspectratio="t"/>
           </v:shapetype>
-          <v:shape id="_x0000_i1025" type="#_x0000_t75" alt="Background pattern&#13;&#13;&#10;&#13;&#13;&#10;Description automatically generated" style="width:100.15pt;height:100.15pt;mso-width-percent:0;mso-height-percent:0;mso-width-percent:0;mso-height-percent:0">
+          <v:shape id="_x0000_i1025" type="#_x0000_t75" alt="Background pattern&#13;&#13;&#13;&#13;&#13;&#10;&#13;&#13;&#13;&#13;&#13;&#10;Description automatically generated" style="width:100.15pt;height:100.15pt;mso-width-percent:0;mso-height-percent:0;mso-width-percent:0;mso-height-percent:0">
             <v:imagedata r:id="rId9" r:href="rId10"/>
           </v:shape>
         </w:pict>
+      </w:r>
+      <w:r>
+        <w:rPr>
+          <w:noProof/>
+        </w:rPr>
+        <w:fldChar w:fldCharType="end"/>
+      </w:r>
+      <w:r>
+        <w:rPr>
+          <w:noProof/>
+        </w:rPr>
+        <w:fldChar w:fldCharType="end"/>
+      </w:r>
+      <w:r>
+        <w:rPr>
+          <w:noProof/>
+        </w:rPr>
+        <w:fldChar w:fldCharType="end"/>
       </w:r>
       <w:r>
         <w:rPr>
@@ -625,7 +711,7 @@
   <w:abstractNum w:abstractNumId="0" w15:restartNumberingAfterBreak="0">
     <w:nsid w:val="FFFFFF7C"/>
     <w:multiLevelType w:val="singleLevel"/>
-    <w:tmpl w:val="5470E490"/>
+    <w:tmpl w:val="2F3ED4FA"/>
     <w:lvl w:ilvl="0">
       <w:start w:val="1"/>
       <w:numFmt w:val="decimal"/>
@@ -642,7 +728,7 @@
   <w:abstractNum w:abstractNumId="1" w15:restartNumberingAfterBreak="0">
     <w:nsid w:val="FFFFFF7D"/>
     <w:multiLevelType w:val="singleLevel"/>
-    <w:tmpl w:val="F050BE62"/>
+    <w:tmpl w:val="1380641C"/>
     <w:lvl w:ilvl="0">
       <w:start w:val="1"/>
       <w:numFmt w:val="decimal"/>
@@ -659,7 +745,7 @@
   <w:abstractNum w:abstractNumId="2" w15:restartNumberingAfterBreak="0">
     <w:nsid w:val="FFFFFF7E"/>
     <w:multiLevelType w:val="singleLevel"/>
-    <w:tmpl w:val="2B245DD4"/>
+    <w:tmpl w:val="DEFE39D2"/>
     <w:lvl w:ilvl="0">
       <w:start w:val="1"/>
       <w:numFmt w:val="decimal"/>
@@ -676,7 +762,7 @@
   <w:abstractNum w:abstractNumId="3" w15:restartNumberingAfterBreak="0">
     <w:nsid w:val="FFFFFF7F"/>
     <w:multiLevelType w:val="singleLevel"/>
-    <w:tmpl w:val="2264D180"/>
+    <w:tmpl w:val="7A36D41A"/>
     <w:lvl w:ilvl="0">
       <w:start w:val="1"/>
       <w:numFmt w:val="decimal"/>
@@ -693,7 +779,7 @@
   <w:abstractNum w:abstractNumId="4" w15:restartNumberingAfterBreak="0">
     <w:nsid w:val="FFFFFF80"/>
     <w:multiLevelType w:val="singleLevel"/>
-    <w:tmpl w:val="357664D2"/>
+    <w:tmpl w:val="C9FED0C2"/>
     <w:lvl w:ilvl="0">
       <w:start w:val="1"/>
       <w:numFmt w:val="bullet"/>
@@ -713,7 +799,7 @@
   <w:abstractNum w:abstractNumId="5" w15:restartNumberingAfterBreak="0">
     <w:nsid w:val="FFFFFF81"/>
     <w:multiLevelType w:val="singleLevel"/>
-    <w:tmpl w:val="4ED46EBA"/>
+    <w:tmpl w:val="3D44E0B8"/>
     <w:lvl w:ilvl="0">
       <w:start w:val="1"/>
       <w:numFmt w:val="bullet"/>
@@ -733,7 +819,7 @@
   <w:abstractNum w:abstractNumId="6" w15:restartNumberingAfterBreak="0">
     <w:nsid w:val="FFFFFF82"/>
     <w:multiLevelType w:val="singleLevel"/>
-    <w:tmpl w:val="5CE08AD8"/>
+    <w:tmpl w:val="6F22034C"/>
     <w:lvl w:ilvl="0">
       <w:start w:val="1"/>
       <w:numFmt w:val="bullet"/>
@@ -753,7 +839,7 @@
   <w:abstractNum w:abstractNumId="7" w15:restartNumberingAfterBreak="0">
     <w:nsid w:val="FFFFFF83"/>
     <w:multiLevelType w:val="singleLevel"/>
-    <w:tmpl w:val="E898A992"/>
+    <w:tmpl w:val="DC729874"/>
     <w:lvl w:ilvl="0">
       <w:start w:val="1"/>
       <w:numFmt w:val="bullet"/>
@@ -773,7 +859,7 @@
   <w:abstractNum w:abstractNumId="8" w15:restartNumberingAfterBreak="0">
     <w:nsid w:val="FFFFFF88"/>
     <w:multiLevelType w:val="singleLevel"/>
-    <w:tmpl w:val="D5D25B40"/>
+    <w:tmpl w:val="8370CAE2"/>
     <w:lvl w:ilvl="0">
       <w:start w:val="1"/>
       <w:numFmt w:val="decimal"/>
@@ -790,7 +876,7 @@
   <w:abstractNum w:abstractNumId="9" w15:restartNumberingAfterBreak="0">
     <w:nsid w:val="FFFFFF89"/>
     <w:multiLevelType w:val="singleLevel"/>
-    <w:tmpl w:val="F3C8DB5E"/>
+    <w:tmpl w:val="18001F84"/>
     <w:lvl w:ilvl="0">
       <w:start w:val="1"/>
       <w:numFmt w:val="bullet"/>
@@ -1305,7 +1391,7 @@
   <w:style w:type="paragraph" w:default="1" w:styleId="Normal">
     <w:name w:val="Normal"/>
     <w:qFormat/>
-    <w:rsid w:val="00F756A4"/>
+    <w:rsid w:val="00B04CE7"/>
     <w:rPr>
       <w:rFonts w:ascii="Cambria" w:hAnsi="Cambria"/>
     </w:rPr>
@@ -1502,8 +1588,10 @@
     <w:name w:val="Compact"/>
     <w:basedOn w:val="BodyText"/>
     <w:qFormat/>
-    <w:pPr>
-      <w:spacing w:before="36" w:after="36"/>
+    <w:rsid w:val="0040290F"/>
+    <w:pPr>
+      <w:spacing w:before="36" w:after="36" w:line="240" w:lineRule="auto"/>
+      <w:ind w:firstLine="0"/>
     </w:pPr>
   </w:style>
   <w:style w:type="paragraph" w:styleId="Title">
@@ -1614,6 +1702,7 @@
     <w:unhideWhenUsed/>
     <w:qFormat/>
     <w:tblPr>
+      <w:jc w:val="center"/>
       <w:tblInd w:w="0" w:type="dxa"/>
       <w:tblCellMar>
         <w:top w:w="0" w:type="dxa"/>
@@ -1622,13 +1711,11 @@
         <w:right w:w="108" w:type="dxa"/>
       </w:tblCellMar>
     </w:tblPr>
+    <w:trPr>
+      <w:jc w:val="center"/>
+    </w:trPr>
     <w:tblStylePr w:type="firstRow">
-      <w:tblPr>
-        <w:jc w:val="left"/>
-      </w:tblPr>
-      <w:trPr>
-        <w:jc w:val="left"/>
-      </w:trPr>
+      <w:tblPr/>
       <w:tcPr>
         <w:tcBorders>
           <w:bottom w:val="single" w:sz="0" w:space="0" w:color="auto"/>
@@ -1668,8 +1755,10 @@
   <w:style w:type="paragraph" w:customStyle="1" w:styleId="TableCaption">
     <w:name w:val="Table Caption"/>
     <w:basedOn w:val="Caption"/>
+    <w:rsid w:val="0040290F"/>
     <w:pPr>
       <w:keepNext/>
+      <w:jc w:val="center"/>
     </w:pPr>
   </w:style>
   <w:style w:type="paragraph" w:customStyle="1" w:styleId="ImageCaption">

</xml_diff>

<commit_message>
first level headings make pagebreak
</commit_message>
<xml_diff>
--- a/paper/resources/project_template/resources/ChicagoStyle-Cambria_Template.docx
+++ b/paper/resources/project_template/resources/ChicagoStyle-Cambria_Template.docx
@@ -48,6 +48,7 @@
       </w:pPr>
       <w:bookmarkStart w:id="0" w:name="heading-1"/>
       <w:r>
+        <w:lastRenderedPageBreak/>
         <w:t xml:space="preserve"> Heading 1 </w:t>
       </w:r>
       <w:bookmarkEnd w:id="0"/>
@@ -145,7 +146,6 @@
         <w:pStyle w:val="BodyText"/>
       </w:pPr>
       <w:r>
-        <w:lastRenderedPageBreak/>
         <w:t xml:space="preserve"> Body Text. Body Text Char.    </w:t>
       </w:r>
       <w:r>
@@ -381,19 +381,31 @@
         <w:rPr>
           <w:noProof/>
         </w:rPr>
+        <w:instrText xml:space="preserve"> INCLUDEPICTURE  "https://www.fnordware.com/superpng/pnggrad8rgb.jpg" \* MERGEFORMATINET </w:instrText>
+      </w:r>
+      <w:r>
+        <w:rPr>
+          <w:noProof/>
+        </w:rPr>
+        <w:fldChar w:fldCharType="separate"/>
+      </w:r>
+      <w:r>
+        <w:rPr>
+          <w:noProof/>
+        </w:rPr>
+        <w:fldChar w:fldCharType="begin"/>
+      </w:r>
+      <w:r>
+        <w:rPr>
+          <w:noProof/>
+        </w:rPr>
         <w:instrText xml:space="preserve"> </w:instrText>
       </w:r>
       <w:r>
         <w:rPr>
           <w:noProof/>
         </w:rPr>
-        <w:instrText>INCLUDEPICTURE  "https://www.fnordware.com/superpng/pnggrad8rgb.jpg</w:instrText>
-      </w:r>
-      <w:r>
-        <w:rPr>
-          <w:noProof/>
-        </w:rPr>
-        <w:instrText>" \* MERGEFORMATINET</w:instrText>
+        <w:instrText>INCLUDEPICTURE  "https://www.fnordware.com/superpng/pnggrad8rgb.jpg" \* MERGEFORMATINET</w:instrText>
       </w:r>
       <w:r>
         <w:rPr>
@@ -431,7 +443,7 @@
             <v:path o:extrusionok="f" gradientshapeok="t" o:connecttype="rect"/>
             <o:lock v:ext="edit" aspectratio="t"/>
           </v:shapetype>
-          <v:shape id="_x0000_i1025" type="#_x0000_t75" alt="Background pattern&#13;&#13;&#13;&#13;&#13;&#10;&#13;&#13;&#13;&#13;&#13;&#10;Description automatically generated" style="width:100.15pt;height:100.15pt;mso-width-percent:0;mso-height-percent:0;mso-width-percent:0;mso-height-percent:0">
+          <v:shape id="_x0000_i1025" type="#_x0000_t75" alt="Background pattern&#13;&#13;&#13;&#13;&#13;&#13;&#10;&#13;&#13;&#13;&#13;&#13;&#13;&#10;Description automatically generated" style="width:100.15pt;height:100.15pt;mso-width-percent:0;mso-height-percent:0;mso-width-percent:0;mso-height-percent:0">
             <v:imagedata r:id="rId9" r:href="rId10"/>
           </v:shape>
         </w:pict>
@@ -467,8 +479,14 @@
         <w:fldChar w:fldCharType="end"/>
       </w:r>
       <w:r>
+        <w:rPr>
+          <w:noProof/>
+        </w:rPr>
         <w:fldChar w:fldCharType="end"/>
       </w:r>
+      <w:r>
+        <w:fldChar w:fldCharType="end"/>
+      </w:r>
     </w:p>
     <w:p>
       <w:pPr>
@@ -507,6 +525,7 @@
         <w:pStyle w:val="DefinitionTerm"/>
       </w:pPr>
       <w:r>
+        <w:lastRenderedPageBreak/>
         <w:t xml:space="preserve"> </w:t>
       </w:r>
       <w:proofErr w:type="spellStart"/>
@@ -711,7 +730,7 @@
   <w:abstractNum w:abstractNumId="0" w15:restartNumberingAfterBreak="0">
     <w:nsid w:val="FFFFFF7C"/>
     <w:multiLevelType w:val="singleLevel"/>
-    <w:tmpl w:val="2F3ED4FA"/>
+    <w:tmpl w:val="23E095DC"/>
     <w:lvl w:ilvl="0">
       <w:start w:val="1"/>
       <w:numFmt w:val="decimal"/>
@@ -728,7 +747,7 @@
   <w:abstractNum w:abstractNumId="1" w15:restartNumberingAfterBreak="0">
     <w:nsid w:val="FFFFFF7D"/>
     <w:multiLevelType w:val="singleLevel"/>
-    <w:tmpl w:val="1380641C"/>
+    <w:tmpl w:val="AA18FCFE"/>
     <w:lvl w:ilvl="0">
       <w:start w:val="1"/>
       <w:numFmt w:val="decimal"/>
@@ -745,7 +764,7 @@
   <w:abstractNum w:abstractNumId="2" w15:restartNumberingAfterBreak="0">
     <w:nsid w:val="FFFFFF7E"/>
     <w:multiLevelType w:val="singleLevel"/>
-    <w:tmpl w:val="DEFE39D2"/>
+    <w:tmpl w:val="4F307498"/>
     <w:lvl w:ilvl="0">
       <w:start w:val="1"/>
       <w:numFmt w:val="decimal"/>
@@ -762,7 +781,7 @@
   <w:abstractNum w:abstractNumId="3" w15:restartNumberingAfterBreak="0">
     <w:nsid w:val="FFFFFF7F"/>
     <w:multiLevelType w:val="singleLevel"/>
-    <w:tmpl w:val="7A36D41A"/>
+    <w:tmpl w:val="7E40DE16"/>
     <w:lvl w:ilvl="0">
       <w:start w:val="1"/>
       <w:numFmt w:val="decimal"/>
@@ -779,7 +798,7 @@
   <w:abstractNum w:abstractNumId="4" w15:restartNumberingAfterBreak="0">
     <w:nsid w:val="FFFFFF80"/>
     <w:multiLevelType w:val="singleLevel"/>
-    <w:tmpl w:val="C9FED0C2"/>
+    <w:tmpl w:val="726E87C8"/>
     <w:lvl w:ilvl="0">
       <w:start w:val="1"/>
       <w:numFmt w:val="bullet"/>
@@ -799,7 +818,7 @@
   <w:abstractNum w:abstractNumId="5" w15:restartNumberingAfterBreak="0">
     <w:nsid w:val="FFFFFF81"/>
     <w:multiLevelType w:val="singleLevel"/>
-    <w:tmpl w:val="3D44E0B8"/>
+    <w:tmpl w:val="6380A0AC"/>
     <w:lvl w:ilvl="0">
       <w:start w:val="1"/>
       <w:numFmt w:val="bullet"/>
@@ -819,7 +838,7 @@
   <w:abstractNum w:abstractNumId="6" w15:restartNumberingAfterBreak="0">
     <w:nsid w:val="FFFFFF82"/>
     <w:multiLevelType w:val="singleLevel"/>
-    <w:tmpl w:val="6F22034C"/>
+    <w:tmpl w:val="64C8A65C"/>
     <w:lvl w:ilvl="0">
       <w:start w:val="1"/>
       <w:numFmt w:val="bullet"/>
@@ -839,7 +858,7 @@
   <w:abstractNum w:abstractNumId="7" w15:restartNumberingAfterBreak="0">
     <w:nsid w:val="FFFFFF83"/>
     <w:multiLevelType w:val="singleLevel"/>
-    <w:tmpl w:val="DC729874"/>
+    <w:tmpl w:val="C1AED0E0"/>
     <w:lvl w:ilvl="0">
       <w:start w:val="1"/>
       <w:numFmt w:val="bullet"/>
@@ -859,7 +878,7 @@
   <w:abstractNum w:abstractNumId="8" w15:restartNumberingAfterBreak="0">
     <w:nsid w:val="FFFFFF88"/>
     <w:multiLevelType w:val="singleLevel"/>
-    <w:tmpl w:val="8370CAE2"/>
+    <w:tmpl w:val="B56C8B02"/>
     <w:lvl w:ilvl="0">
       <w:start w:val="1"/>
       <w:numFmt w:val="decimal"/>
@@ -876,7 +895,7 @@
   <w:abstractNum w:abstractNumId="9" w15:restartNumberingAfterBreak="0">
     <w:nsid w:val="FFFFFF89"/>
     <w:multiLevelType w:val="singleLevel"/>
-    <w:tmpl w:val="18001F84"/>
+    <w:tmpl w:val="C9F41580"/>
     <w:lvl w:ilvl="0">
       <w:start w:val="1"/>
       <w:numFmt w:val="bullet"/>
@@ -1391,7 +1410,7 @@
   <w:style w:type="paragraph" w:default="1" w:styleId="Normal">
     <w:name w:val="Normal"/>
     <w:qFormat/>
-    <w:rsid w:val="00B04CE7"/>
+    <w:rsid w:val="0094173F"/>
     <w:rPr>
       <w:rFonts w:ascii="Cambria" w:hAnsi="Cambria"/>
     </w:rPr>
@@ -1402,10 +1421,13 @@
     <w:next w:val="BodyText"/>
     <w:uiPriority w:val="9"/>
     <w:qFormat/>
+    <w:rsid w:val="00240075"/>
     <w:pPr>
       <w:keepNext/>
       <w:keepLines/>
-      <w:spacing w:before="240" w:after="120"/>
+      <w:pageBreakBefore/>
+      <w:spacing w:before="240" w:after="480"/>
+      <w:jc w:val="center"/>
       <w:outlineLvl w:val="0"/>
     </w:pPr>
     <w:rPr>
@@ -1421,6 +1443,7 @@
     <w:uiPriority w:val="9"/>
     <w:unhideWhenUsed/>
     <w:qFormat/>
+    <w:rsid w:val="00240075"/>
     <w:pPr>
       <w:keepNext/>
       <w:keepLines/>
@@ -1428,7 +1451,7 @@
       <w:outlineLvl w:val="1"/>
     </w:pPr>
     <w:rPr>
-      <w:i/>
+      <w:b/>
       <w:sz w:val="28"/>
       <w:szCs w:val="28"/>
     </w:rPr>
@@ -1440,6 +1463,7 @@
     <w:uiPriority w:val="9"/>
     <w:unhideWhenUsed/>
     <w:qFormat/>
+    <w:rsid w:val="00240075"/>
     <w:pPr>
       <w:keepNext/>
       <w:keepLines/>
@@ -1447,7 +1471,8 @@
       <w:outlineLvl w:val="2"/>
     </w:pPr>
     <w:rPr>
-      <w:b/>
+      <w:i/>
+      <w:sz w:val="28"/>
     </w:rPr>
   </w:style>
   <w:style w:type="paragraph" w:styleId="Heading4">
@@ -1457,6 +1482,7 @@
     <w:uiPriority w:val="9"/>
     <w:unhideWhenUsed/>
     <w:qFormat/>
+    <w:rsid w:val="00240075"/>
     <w:pPr>
       <w:keepNext/>
       <w:keepLines/>
@@ -1464,7 +1490,7 @@
       <w:outlineLvl w:val="3"/>
     </w:pPr>
     <w:rPr>
-      <w:i/>
+      <w:b/>
     </w:rPr>
   </w:style>
   <w:style w:type="paragraph" w:styleId="Heading5">
@@ -1474,12 +1500,16 @@
     <w:uiPriority w:val="9"/>
     <w:unhideWhenUsed/>
     <w:qFormat/>
+    <w:rsid w:val="00240075"/>
     <w:pPr>
       <w:keepNext/>
       <w:keepLines/>
       <w:spacing w:before="240" w:after="120"/>
       <w:outlineLvl w:val="4"/>
     </w:pPr>
+    <w:rPr>
+      <w:i/>
+    </w:rPr>
   </w:style>
   <w:style w:type="paragraph" w:styleId="Heading6">
     <w:name w:val="heading 6"/>

</xml_diff>

<commit_message>
"what was her job?" "tables."
</commit_message>
<xml_diff>
--- a/paper/resources/project_template/resources/ChicagoStyle-Cambria_Template.docx
+++ b/paper/resources/project_template/resources/ChicagoStyle-Cambria_Template.docx
@@ -251,6 +251,7 @@
       </w:tr>
       <w:tr>
         <w:trPr>
+          <w:cnfStyle w:val="010000000000" w:firstRow="0" w:lastRow="1" w:firstColumn="0" w:lastColumn="0" w:oddVBand="0" w:evenVBand="0" w:oddHBand="0" w:evenHBand="0" w:firstRowFirstColumn="0" w:firstRowLastColumn="0" w:lastRowFirstColumn="0" w:lastRowLastColumn="0"/>
           <w:jc w:val="left"/>
         </w:trPr>
         <w:tc>
@@ -273,6 +274,7 @@
           <w:p>
             <w:pPr>
               <w:pStyle w:val="Compact"/>
+              <w:cnfStyle w:val="000000000000" w:firstRow="0" w:lastRow="0" w:firstColumn="0" w:lastColumn="0" w:oddVBand="0" w:evenVBand="0" w:oddHBand="0" w:evenHBand="0" w:firstRowFirstColumn="0" w:firstRowLastColumn="0" w:lastRowFirstColumn="0" w:lastRowLastColumn="0"/>
             </w:pPr>
             <w:r>
               <w:t xml:space="preserve"> 2 </w:t>
@@ -297,6 +299,24 @@
         <w:instrText xml:space="preserve"> INCLUDEPICTURE "https://www.fnordware.com/superpng/pnggrad8rgb.jpg" \* MERGEFORMATINET </w:instrText>
       </w:r>
       <w:r>
+        <w:fldChar w:fldCharType="separate"/>
+      </w:r>
+      <w:r>
+        <w:rPr>
+          <w:noProof/>
+        </w:rPr>
+        <w:fldChar w:fldCharType="begin"/>
+      </w:r>
+      <w:r>
+        <w:rPr>
+          <w:noProof/>
+        </w:rPr>
+        <w:instrText xml:space="preserve"> INCLUDEPICTURE  "https://www.fnordware.com/superpng/pnggrad8rgb.jpg" \* MERGEFORMATINET </w:instrText>
+      </w:r>
+      <w:r>
+        <w:rPr>
+          <w:noProof/>
+        </w:rPr>
         <w:fldChar w:fldCharType="separate"/>
       </w:r>
       <w:r>
@@ -461,10 +481,16 @@
             <v:path o:extrusionok="f" gradientshapeok="t" o:connecttype="rect"/>
             <o:lock v:ext="edit" aspectratio="t"/>
           </v:shapetype>
-          <v:shape id="_x0000_i1025" type="#_x0000_t75" alt="Background pattern&#13;&#13;&#13;&#13;&#13;&#13;&#13;&#10;&#13;&#13;&#13;&#13;&#13;&#13;&#13;&#10;Description automatically generated" style="width:99.9pt;height:99.9pt;mso-width-percent:0;mso-height-percent:0;mso-width-percent:0;mso-height-percent:0">
+          <v:shape id="_x0000_i1025" type="#_x0000_t75" alt="Background pattern&#13;&#13;&#13;&#13;&#13;&#13;&#13;&#13;&#10;&#13;&#13;&#13;&#13;&#13;&#13;&#13;&#13;&#10;Description automatically generated" style="width:99.9pt;height:99.9pt;mso-width-percent:0;mso-height-percent:0;mso-width-percent:0;mso-height-percent:0">
             <v:imagedata r:id="rId9" r:href="rId10"/>
           </v:shape>
         </w:pict>
+      </w:r>
+      <w:r>
+        <w:rPr>
+          <w:noProof/>
+        </w:rPr>
+        <w:fldChar w:fldCharType="end"/>
       </w:r>
       <w:r>
         <w:rPr>
@@ -754,7 +780,7 @@
   <w:abstractNum w:abstractNumId="0" w15:restartNumberingAfterBreak="0">
     <w:nsid w:val="FFFFFF7C"/>
     <w:multiLevelType w:val="singleLevel"/>
-    <w:tmpl w:val="7D8CF5BE"/>
+    <w:tmpl w:val="CA9EA0FE"/>
     <w:lvl w:ilvl="0">
       <w:start w:val="1"/>
       <w:numFmt w:val="decimal"/>
@@ -771,7 +797,7 @@
   <w:abstractNum w:abstractNumId="1" w15:restartNumberingAfterBreak="0">
     <w:nsid w:val="FFFFFF7D"/>
     <w:multiLevelType w:val="singleLevel"/>
-    <w:tmpl w:val="1194C4D8"/>
+    <w:tmpl w:val="BED80CFE"/>
     <w:lvl w:ilvl="0">
       <w:start w:val="1"/>
       <w:numFmt w:val="decimal"/>
@@ -788,7 +814,7 @@
   <w:abstractNum w:abstractNumId="2" w15:restartNumberingAfterBreak="0">
     <w:nsid w:val="FFFFFF7E"/>
     <w:multiLevelType w:val="singleLevel"/>
-    <w:tmpl w:val="28B289BA"/>
+    <w:tmpl w:val="C82E3C66"/>
     <w:lvl w:ilvl="0">
       <w:start w:val="1"/>
       <w:numFmt w:val="decimal"/>
@@ -805,7 +831,7 @@
   <w:abstractNum w:abstractNumId="3" w15:restartNumberingAfterBreak="0">
     <w:nsid w:val="FFFFFF7F"/>
     <w:multiLevelType w:val="singleLevel"/>
-    <w:tmpl w:val="1F54453C"/>
+    <w:tmpl w:val="A43E8360"/>
     <w:lvl w:ilvl="0">
       <w:start w:val="1"/>
       <w:numFmt w:val="decimal"/>
@@ -822,7 +848,7 @@
   <w:abstractNum w:abstractNumId="4" w15:restartNumberingAfterBreak="0">
     <w:nsid w:val="FFFFFF80"/>
     <w:multiLevelType w:val="singleLevel"/>
-    <w:tmpl w:val="053C450E"/>
+    <w:tmpl w:val="617642BE"/>
     <w:lvl w:ilvl="0">
       <w:start w:val="1"/>
       <w:numFmt w:val="bullet"/>
@@ -842,7 +868,7 @@
   <w:abstractNum w:abstractNumId="5" w15:restartNumberingAfterBreak="0">
     <w:nsid w:val="FFFFFF81"/>
     <w:multiLevelType w:val="singleLevel"/>
-    <w:tmpl w:val="AA922AEC"/>
+    <w:tmpl w:val="08D6626E"/>
     <w:lvl w:ilvl="0">
       <w:start w:val="1"/>
       <w:numFmt w:val="bullet"/>
@@ -862,7 +888,7 @@
   <w:abstractNum w:abstractNumId="6" w15:restartNumberingAfterBreak="0">
     <w:nsid w:val="FFFFFF82"/>
     <w:multiLevelType w:val="singleLevel"/>
-    <w:tmpl w:val="EBD048CA"/>
+    <w:tmpl w:val="805255A0"/>
     <w:lvl w:ilvl="0">
       <w:start w:val="1"/>
       <w:numFmt w:val="bullet"/>
@@ -882,7 +908,7 @@
   <w:abstractNum w:abstractNumId="7" w15:restartNumberingAfterBreak="0">
     <w:nsid w:val="FFFFFF83"/>
     <w:multiLevelType w:val="singleLevel"/>
-    <w:tmpl w:val="E2D48DA2"/>
+    <w:tmpl w:val="414A2060"/>
     <w:lvl w:ilvl="0">
       <w:start w:val="1"/>
       <w:numFmt w:val="bullet"/>
@@ -902,7 +928,7 @@
   <w:abstractNum w:abstractNumId="8" w15:restartNumberingAfterBreak="0">
     <w:nsid w:val="FFFFFF88"/>
     <w:multiLevelType w:val="singleLevel"/>
-    <w:tmpl w:val="7D443686"/>
+    <w:tmpl w:val="675A636A"/>
     <w:lvl w:ilvl="0">
       <w:start w:val="1"/>
       <w:numFmt w:val="decimal"/>
@@ -919,7 +945,7 @@
   <w:abstractNum w:abstractNumId="9" w15:restartNumberingAfterBreak="0">
     <w:nsid w:val="FFFFFF89"/>
     <w:multiLevelType w:val="singleLevel"/>
-    <w:tmpl w:val="2B76A1FC"/>
+    <w:tmpl w:val="812CD9D4"/>
     <w:lvl w:ilvl="0">
       <w:start w:val="1"/>
       <w:numFmt w:val="bullet"/>
@@ -1434,7 +1460,7 @@
   <w:style w:type="paragraph" w:default="1" w:styleId="Normal">
     <w:name w:val="Normal"/>
     <w:qFormat/>
-    <w:rsid w:val="00D12F1C"/>
+    <w:rsid w:val="000242CA"/>
     <w:rPr>
       <w:rFonts w:ascii="Cambria" w:hAnsi="Cambria"/>
     </w:rPr>
@@ -1767,6 +1793,7 @@
     <w:semiHidden/>
     <w:unhideWhenUsed/>
     <w:qFormat/>
+    <w:rsid w:val="00015F25"/>
     <w:tblPr>
       <w:jc w:val="center"/>
       <w:tblInd w:w="0" w:type="dxa"/>
@@ -1787,6 +1814,17 @@
           <w:bottom w:val="single" w:sz="0" w:space="0" w:color="auto"/>
         </w:tcBorders>
         <w:vAlign w:val="bottom"/>
+      </w:tcPr>
+    </w:tblStylePr>
+    <w:tblStylePr w:type="lastRow">
+      <w:tblPr/>
+      <w:tcPr>
+        <w:tcMar>
+          <w:top w:w="0" w:type="nil"/>
+          <w:left w:w="0" w:type="nil"/>
+          <w:bottom w:w="240" w:type="dxa"/>
+          <w:right w:w="0" w:type="nil"/>
+        </w:tcMar>
       </w:tcPr>
     </w:tblStylePr>
   </w:style>

</xml_diff>

<commit_message>
blockquotes should be single-spaced
</commit_message>
<xml_diff>
--- a/paper/resources/project_template/resources/ChicagoStyle-Cambria_Template.docx
+++ b/paper/resources/project_template/resources/ChicagoStyle-Cambria_Template.docx
@@ -437,6 +437,24 @@
         <w:rPr>
           <w:noProof/>
         </w:rPr>
+        <w:instrText xml:space="preserve"> INCLUDEPICTURE  "https://www.fnordware.com/superpng/pnggrad8rgb.jpg" \* MERGEFORMATINET </w:instrText>
+      </w:r>
+      <w:r>
+        <w:rPr>
+          <w:noProof/>
+        </w:rPr>
+        <w:fldChar w:fldCharType="separate"/>
+      </w:r>
+      <w:r>
+        <w:rPr>
+          <w:noProof/>
+        </w:rPr>
+        <w:fldChar w:fldCharType="begin"/>
+      </w:r>
+      <w:r>
+        <w:rPr>
+          <w:noProof/>
+        </w:rPr>
         <w:instrText xml:space="preserve"> </w:instrText>
       </w:r>
       <w:r>
@@ -481,10 +499,16 @@
             <v:path o:extrusionok="f" gradientshapeok="t" o:connecttype="rect"/>
             <o:lock v:ext="edit" aspectratio="t"/>
           </v:shapetype>
-          <v:shape id="_x0000_i1025" type="#_x0000_t75" alt="Background pattern&#13;&#13;&#13;&#13;&#13;&#13;&#13;&#13;&#10;&#13;&#13;&#13;&#13;&#13;&#13;&#13;&#13;&#10;Description automatically generated" style="width:99.9pt;height:99.9pt;mso-width-percent:0;mso-height-percent:0;mso-width-percent:0;mso-height-percent:0">
+          <v:shape id="_x0000_i1025" type="#_x0000_t75" alt="Background pattern&#13;&#13;&#13;&#13;&#13;&#13;&#13;&#13;&#13;&#10;&#13;&#13;&#13;&#13;&#13;&#13;&#13;&#13;&#13;&#10;Description automatically generated" style="width:100pt;height:100pt;mso-width-percent:0;mso-height-percent:0;mso-width-percent:0;mso-height-percent:0">
             <v:imagedata r:id="rId9" r:href="rId10"/>
           </v:shape>
         </w:pict>
+      </w:r>
+      <w:r>
+        <w:rPr>
+          <w:noProof/>
+        </w:rPr>
+        <w:fldChar w:fldCharType="end"/>
       </w:r>
       <w:r>
         <w:rPr>
@@ -780,7 +804,7 @@
   <w:abstractNum w:abstractNumId="0" w15:restartNumberingAfterBreak="0">
     <w:nsid w:val="FFFFFF7C"/>
     <w:multiLevelType w:val="singleLevel"/>
-    <w:tmpl w:val="CA9EA0FE"/>
+    <w:tmpl w:val="5F2EBC20"/>
     <w:lvl w:ilvl="0">
       <w:start w:val="1"/>
       <w:numFmt w:val="decimal"/>
@@ -797,7 +821,7 @@
   <w:abstractNum w:abstractNumId="1" w15:restartNumberingAfterBreak="0">
     <w:nsid w:val="FFFFFF7D"/>
     <w:multiLevelType w:val="singleLevel"/>
-    <w:tmpl w:val="BED80CFE"/>
+    <w:tmpl w:val="B7CA4C06"/>
     <w:lvl w:ilvl="0">
       <w:start w:val="1"/>
       <w:numFmt w:val="decimal"/>
@@ -814,7 +838,7 @@
   <w:abstractNum w:abstractNumId="2" w15:restartNumberingAfterBreak="0">
     <w:nsid w:val="FFFFFF7E"/>
     <w:multiLevelType w:val="singleLevel"/>
-    <w:tmpl w:val="C82E3C66"/>
+    <w:tmpl w:val="01405470"/>
     <w:lvl w:ilvl="0">
       <w:start w:val="1"/>
       <w:numFmt w:val="decimal"/>
@@ -831,7 +855,7 @@
   <w:abstractNum w:abstractNumId="3" w15:restartNumberingAfterBreak="0">
     <w:nsid w:val="FFFFFF7F"/>
     <w:multiLevelType w:val="singleLevel"/>
-    <w:tmpl w:val="A43E8360"/>
+    <w:tmpl w:val="CF1AAB52"/>
     <w:lvl w:ilvl="0">
       <w:start w:val="1"/>
       <w:numFmt w:val="decimal"/>
@@ -848,7 +872,7 @@
   <w:abstractNum w:abstractNumId="4" w15:restartNumberingAfterBreak="0">
     <w:nsid w:val="FFFFFF80"/>
     <w:multiLevelType w:val="singleLevel"/>
-    <w:tmpl w:val="617642BE"/>
+    <w:tmpl w:val="879AC3FA"/>
     <w:lvl w:ilvl="0">
       <w:start w:val="1"/>
       <w:numFmt w:val="bullet"/>
@@ -868,7 +892,7 @@
   <w:abstractNum w:abstractNumId="5" w15:restartNumberingAfterBreak="0">
     <w:nsid w:val="FFFFFF81"/>
     <w:multiLevelType w:val="singleLevel"/>
-    <w:tmpl w:val="08D6626E"/>
+    <w:tmpl w:val="BF7A3702"/>
     <w:lvl w:ilvl="0">
       <w:start w:val="1"/>
       <w:numFmt w:val="bullet"/>
@@ -888,7 +912,7 @@
   <w:abstractNum w:abstractNumId="6" w15:restartNumberingAfterBreak="0">
     <w:nsid w:val="FFFFFF82"/>
     <w:multiLevelType w:val="singleLevel"/>
-    <w:tmpl w:val="805255A0"/>
+    <w:tmpl w:val="94DC30A0"/>
     <w:lvl w:ilvl="0">
       <w:start w:val="1"/>
       <w:numFmt w:val="bullet"/>
@@ -908,7 +932,7 @@
   <w:abstractNum w:abstractNumId="7" w15:restartNumberingAfterBreak="0">
     <w:nsid w:val="FFFFFF83"/>
     <w:multiLevelType w:val="singleLevel"/>
-    <w:tmpl w:val="414A2060"/>
+    <w:tmpl w:val="CDE66E60"/>
     <w:lvl w:ilvl="0">
       <w:start w:val="1"/>
       <w:numFmt w:val="bullet"/>
@@ -928,7 +952,7 @@
   <w:abstractNum w:abstractNumId="8" w15:restartNumberingAfterBreak="0">
     <w:nsid w:val="FFFFFF88"/>
     <w:multiLevelType w:val="singleLevel"/>
-    <w:tmpl w:val="675A636A"/>
+    <w:tmpl w:val="E5BCEAA6"/>
     <w:lvl w:ilvl="0">
       <w:start w:val="1"/>
       <w:numFmt w:val="decimal"/>
@@ -945,7 +969,7 @@
   <w:abstractNum w:abstractNumId="9" w15:restartNumberingAfterBreak="0">
     <w:nsid w:val="FFFFFF89"/>
     <w:multiLevelType w:val="singleLevel"/>
-    <w:tmpl w:val="812CD9D4"/>
+    <w:tmpl w:val="EB7A4870"/>
     <w:lvl w:ilvl="0">
       <w:start w:val="1"/>
       <w:numFmt w:val="bullet"/>
@@ -1460,7 +1484,7 @@
   <w:style w:type="paragraph" w:default="1" w:styleId="Normal">
     <w:name w:val="Normal"/>
     <w:qFormat/>
-    <w:rsid w:val="000242CA"/>
+    <w:rsid w:val="00211235"/>
     <w:rPr>
       <w:rFonts w:ascii="Cambria" w:hAnsi="Cambria"/>
     </w:rPr>
@@ -1758,7 +1782,9 @@
     <w:uiPriority w:val="9"/>
     <w:unhideWhenUsed/>
     <w:qFormat/>
-    <w:pPr>
+    <w:rsid w:val="00EE6242"/>
+    <w:pPr>
+      <w:spacing w:after="240" w:line="240" w:lineRule="auto"/>
       <w:ind w:left="720" w:firstLine="0"/>
     </w:pPr>
   </w:style>

</xml_diff>